<commit_message>
New data, same model
</commit_message>
<xml_diff>
--- a/Natuknice.docx
+++ b/Natuknice.docx
@@ -39,49 +39,7 @@
         <w:rPr>
           <w:strike/>
         </w:rPr>
-        <w:t xml:space="preserve">Zašto je natalitet i mortalitet bitan, budućnost, mirovinski sistem, </w:t>
-      </w:r>
-      <w:proofErr w:type="spellStart"/>
-      <w:r>
-        <w:rPr>
-          <w:strike/>
-        </w:rPr>
-        <w:t>zdrastveni</w:t>
-      </w:r>
-      <w:proofErr w:type="spellEnd"/>
-      <w:r>
-        <w:rPr>
-          <w:strike/>
-        </w:rPr>
-        <w:t xml:space="preserve">, školstvo, vrtići </w:t>
-      </w:r>
-      <w:proofErr w:type="spellStart"/>
-      <w:r>
-        <w:rPr>
-          <w:strike/>
-        </w:rPr>
-        <w:t>idk</w:t>
-      </w:r>
-      <w:proofErr w:type="spellEnd"/>
-      <w:r>
-        <w:rPr>
-          <w:strike/>
-        </w:rPr>
-        <w:t xml:space="preserve">, tj. Predikcije da znamo </w:t>
-      </w:r>
-      <w:proofErr w:type="spellStart"/>
-      <w:r>
-        <w:rPr>
-          <w:strike/>
-        </w:rPr>
-        <w:t>kak</w:t>
-      </w:r>
-      <w:proofErr w:type="spellEnd"/>
-      <w:r>
-        <w:rPr>
-          <w:strike/>
-        </w:rPr>
-        <w:t xml:space="preserve"> gradit te sustave</w:t>
+        <w:t>Zašto je natalitet i mortalitet bitan, budućnost, mirovinski sistem, zdrastveni, školstvo, vrtići idk, tj. Predikcije da znamo kak gradit te sustave</w:t>
       </w:r>
     </w:p>
     <w:p>
@@ -100,35 +58,7 @@
         <w:rPr>
           <w:strike/>
         </w:rPr>
-        <w:t xml:space="preserve">Vidjet koji faktori pozitivno </w:t>
-      </w:r>
-      <w:proofErr w:type="spellStart"/>
-      <w:r>
-        <w:rPr>
-          <w:strike/>
-        </w:rPr>
-        <w:t>utjecu</w:t>
-      </w:r>
-      <w:proofErr w:type="spellEnd"/>
-      <w:r>
-        <w:rPr>
-          <w:strike/>
-        </w:rPr>
-        <w:t xml:space="preserve"> koji negativno, kako bi mogli </w:t>
-      </w:r>
-      <w:proofErr w:type="spellStart"/>
-      <w:r>
-        <w:rPr>
-          <w:strike/>
-        </w:rPr>
-        <w:t>promjenit</w:t>
-      </w:r>
-      <w:proofErr w:type="spellEnd"/>
-      <w:r>
-        <w:rPr>
-          <w:strike/>
-        </w:rPr>
-        <w:t xml:space="preserve"> trendove</w:t>
+        <w:t>Vidjet koji faktori pozitivno utjecu koji negativno, kako bi mogli promjenit trendove</w:t>
       </w:r>
     </w:p>
     <w:p>
@@ -147,91 +77,7 @@
         <w:rPr>
           <w:strike/>
         </w:rPr>
-        <w:t xml:space="preserve">Neki postojeći modeli za predikciju nataliteta mortaliteta, </w:t>
-      </w:r>
-      <w:proofErr w:type="spellStart"/>
-      <w:r>
-        <w:rPr>
-          <w:strike/>
-        </w:rPr>
-        <w:t>nemoraju</w:t>
-      </w:r>
-      <w:proofErr w:type="spellEnd"/>
-      <w:r>
-        <w:rPr>
-          <w:strike/>
-        </w:rPr>
-        <w:t xml:space="preserve"> biti programski </w:t>
-      </w:r>
-      <w:proofErr w:type="spellStart"/>
-      <w:r>
-        <w:rPr>
-          <w:strike/>
-        </w:rPr>
-        <w:t>neg</w:t>
-      </w:r>
-      <w:proofErr w:type="spellEnd"/>
-      <w:r>
-        <w:rPr>
-          <w:strike/>
-        </w:rPr>
-        <w:t xml:space="preserve"> </w:t>
-      </w:r>
-      <w:proofErr w:type="spellStart"/>
-      <w:r>
-        <w:rPr>
-          <w:strike/>
-        </w:rPr>
-        <w:t>matematicki</w:t>
-      </w:r>
-      <w:proofErr w:type="spellEnd"/>
-      <w:r>
-        <w:rPr>
-          <w:strike/>
-        </w:rPr>
-        <w:t xml:space="preserve"> </w:t>
-      </w:r>
-      <w:proofErr w:type="spellStart"/>
-      <w:r>
-        <w:rPr>
-          <w:strike/>
-        </w:rPr>
-        <w:t>mozda</w:t>
-      </w:r>
-      <w:proofErr w:type="spellEnd"/>
-      <w:r>
-        <w:rPr>
-          <w:strike/>
-        </w:rPr>
-        <w:t xml:space="preserve"> , tradicionalne </w:t>
-      </w:r>
-      <w:proofErr w:type="spellStart"/>
-      <w:r>
-        <w:rPr>
-          <w:strike/>
-        </w:rPr>
-        <w:t>statisticke</w:t>
-      </w:r>
-      <w:proofErr w:type="spellEnd"/>
-      <w:r>
-        <w:rPr>
-          <w:strike/>
-        </w:rPr>
-        <w:t xml:space="preserve"> metode, </w:t>
-      </w:r>
-      <w:proofErr w:type="spellStart"/>
-      <w:r>
-        <w:rPr>
-          <w:strike/>
-        </w:rPr>
-        <w:t>ograniceni</w:t>
-      </w:r>
-      <w:proofErr w:type="spellEnd"/>
-      <w:r>
-        <w:rPr>
-          <w:strike/>
-        </w:rPr>
-        <w:t>, teško nelinearne odnose uhvate?</w:t>
+        <w:t>Neki postojeći modeli za predikciju nataliteta mortaliteta, nemoraju biti programski neg matematicki mozda , tradicionalne statisticke metode, ograniceni, teško nelinearne odnose uhvate?</w:t>
       </w:r>
     </w:p>
     <w:p>
@@ -265,19 +111,11 @@
           <w:strike/>
         </w:rPr>
       </w:pPr>
-      <w:proofErr w:type="spellStart"/>
       <w:r>
         <w:rPr>
           <w:strike/>
         </w:rPr>
-        <w:t>Stojno</w:t>
-      </w:r>
-      <w:proofErr w:type="spellEnd"/>
-      <w:r>
-        <w:rPr>
-          <w:strike/>
-        </w:rPr>
-        <w:t xml:space="preserve"> učenje omogućuje alate za analizu velikih i složenih skupova podataka</w:t>
+        <w:t>Stojno učenje omogućuje alate za analizu velikih i složenih skupova podataka</w:t>
       </w:r>
     </w:p>
     <w:p>
@@ -296,21 +134,7 @@
         <w:rPr>
           <w:strike/>
         </w:rPr>
-        <w:t xml:space="preserve">ML </w:t>
-      </w:r>
-      <w:proofErr w:type="spellStart"/>
-      <w:r>
-        <w:rPr>
-          <w:strike/>
-        </w:rPr>
-        <w:t>moze</w:t>
-      </w:r>
-      <w:proofErr w:type="spellEnd"/>
-      <w:r>
-        <w:rPr>
-          <w:strike/>
-        </w:rPr>
-        <w:t xml:space="preserve"> unaprijediti razumijevanje faktora, omogućiti predviđanje budućih demografskih trendova</w:t>
+        <w:t>ML moze unaprijediti razumijevanje faktora, omogućiti predviđanje budućih demografskih trendova</w:t>
       </w:r>
     </w:p>
     <w:p>
@@ -348,21 +172,7 @@
         <w:rPr>
           <w:strike/>
         </w:rPr>
-        <w:t xml:space="preserve">Što ovaj rad pokušava napraviti, proučiti primjenu suvremenih modela ML u predviđanju </w:t>
-      </w:r>
-      <w:proofErr w:type="spellStart"/>
-      <w:r>
-        <w:rPr>
-          <w:strike/>
-        </w:rPr>
-        <w:t>mor</w:t>
-      </w:r>
-      <w:proofErr w:type="spellEnd"/>
-      <w:r>
-        <w:rPr>
-          <w:strike/>
-        </w:rPr>
-        <w:t xml:space="preserve"> nat u RH</w:t>
+        <w:t>Što ovaj rad pokušava napraviti, proučiti primjenu suvremenih modela ML u predviđanju mor nat u RH</w:t>
       </w:r>
     </w:p>
     <w:p>
@@ -407,49 +217,7 @@
         <w:rPr>
           <w:strike/>
         </w:rPr>
-        <w:t xml:space="preserve">Model koji će pomoću tih podataka predvidjeti neke </w:t>
-      </w:r>
-      <w:proofErr w:type="spellStart"/>
-      <w:r>
-        <w:rPr>
-          <w:strike/>
-        </w:rPr>
-        <w:t>buduce</w:t>
-      </w:r>
-      <w:proofErr w:type="spellEnd"/>
-      <w:r>
-        <w:rPr>
-          <w:strike/>
-        </w:rPr>
-        <w:t xml:space="preserve"> trendove ali i dati nam </w:t>
-      </w:r>
-      <w:proofErr w:type="spellStart"/>
-      <w:r>
-        <w:rPr>
-          <w:strike/>
-        </w:rPr>
-        <w:t>vece</w:t>
-      </w:r>
-      <w:proofErr w:type="spellEnd"/>
-      <w:r>
-        <w:rPr>
-          <w:strike/>
-        </w:rPr>
-        <w:t xml:space="preserve"> </w:t>
-      </w:r>
-      <w:proofErr w:type="spellStart"/>
-      <w:r>
-        <w:rPr>
-          <w:strike/>
-        </w:rPr>
-        <w:t>shvacanje</w:t>
-      </w:r>
-      <w:proofErr w:type="spellEnd"/>
-      <w:r>
-        <w:rPr>
-          <w:strike/>
-        </w:rPr>
-        <w:t xml:space="preserve"> za utjecaj pojedinih značajki na natalitet ili mortalitet </w:t>
+        <w:t xml:space="preserve">Model koji će pomoću tih podataka predvidjeti neke buduce trendove ali i dati nam vece shvacanje za utjecaj pojedinih značajki na natalitet ili mortalitet </w:t>
       </w:r>
     </w:p>
     <w:p/>
@@ -566,11 +334,9 @@
           <w:numId w:val="1"/>
         </w:numPr>
       </w:pPr>
-      <w:proofErr w:type="spellStart"/>
       <w:r>
         <w:t>Idk</w:t>
       </w:r>
-      <w:proofErr w:type="spellEnd"/>
     </w:p>
     <w:p>
       <w:pPr>
@@ -592,11 +358,9 @@
           <w:numId w:val="1"/>
         </w:numPr>
       </w:pPr>
-      <w:proofErr w:type="spellStart"/>
       <w:r>
         <w:t>Kolinearnost</w:t>
       </w:r>
-      <w:proofErr w:type="spellEnd"/>
     </w:p>
     <w:p>
       <w:pPr>
@@ -698,15 +462,7 @@
         </w:numPr>
       </w:pPr>
       <w:r>
-        <w:t xml:space="preserve">Ulazni podaci, podjela na </w:t>
-      </w:r>
-      <w:proofErr w:type="spellStart"/>
-      <w:r>
-        <w:t>train</w:t>
-      </w:r>
-      <w:proofErr w:type="spellEnd"/>
-      <w:r>
-        <w:t xml:space="preserve"> test setove</w:t>
+        <w:t>Ulazni podaci, podjela na train test setove</w:t>
       </w:r>
     </w:p>
     <w:p>
@@ -719,6 +475,12 @@
       </w:pPr>
       <w:r>
         <w:t>Programsko rješenje(kod)</w:t>
+      </w:r>
+      <w:r>
+        <w:t xml:space="preserve">, biblioteke, </w:t>
+      </w:r>
+      <w:r>
+        <w:t>funkcija gubitka?, optimizacija, parametri, epohe itd. sprečavanje prenaučenosti</w:t>
       </w:r>
     </w:p>
     <w:p>
@@ -758,21 +520,8 @@
           <w:numId w:val="4"/>
         </w:numPr>
       </w:pPr>
-      <w:proofErr w:type="spellStart"/>
-      <w:r>
-        <w:t>Nez</w:t>
-      </w:r>
-      <w:proofErr w:type="spellEnd"/>
-      <w:r>
-        <w:t xml:space="preserve"> a ovo trebam, pitat mentora, </w:t>
-      </w:r>
-      <w:proofErr w:type="spellStart"/>
-      <w:r>
-        <w:t>al</w:t>
-      </w:r>
-      <w:proofErr w:type="spellEnd"/>
-      <w:r>
-        <w:t xml:space="preserve"> bi to onda bilo prvo poglavlje</w:t>
+      <w:r>
+        <w:t>Nez a ovo trebam, pitat mentora, al bi to onda bilo prvo poglavlje</w:t>
       </w:r>
     </w:p>
     <w:p/>
@@ -788,7 +537,14 @@
           <w:b/>
           <w:bCs/>
         </w:rPr>
-        <w:t>4. Poglavlje: Rezultati</w:t>
+        <w:t xml:space="preserve">4. Poglavlje: </w:t>
+      </w:r>
+      <w:r>
+        <w:rPr>
+          <w:b/>
+          <w:bCs/>
+        </w:rPr>
+        <w:t>REZULTATI</w:t>
       </w:r>
     </w:p>
     <w:p>
@@ -838,6 +594,136 @@
       <w:r>
         <w:t>Hrpa grafova sa zajedničkim predikcijama?</w:t>
       </w:r>
+    </w:p>
+    <w:p>
+      <w:pPr>
+        <w:pStyle w:val="ListParagraph"/>
+        <w:numPr>
+          <w:ilvl w:val="0"/>
+          <w:numId w:val="4"/>
+        </w:numPr>
+      </w:pPr>
+      <w:r>
+        <w:t>Razlika izmedu kolinearnosti i varijabli koje su modeli koristili najvise</w:t>
+      </w:r>
+    </w:p>
+    <w:p>
+      <w:pPr>
+        <w:pStyle w:val="ListParagraph"/>
+        <w:numPr>
+          <w:ilvl w:val="0"/>
+          <w:numId w:val="4"/>
+        </w:numPr>
+      </w:pPr>
+      <w:r>
+        <w:t>Razlog utjecaja nekih varijabli?</w:t>
+      </w:r>
+    </w:p>
+    <w:p/>
+    <w:p>
+      <w:pPr>
+        <w:rPr>
+          <w:b/>
+          <w:bCs/>
+        </w:rPr>
+      </w:pPr>
+      <w:r>
+        <w:rPr>
+          <w:b/>
+          <w:bCs/>
+        </w:rPr>
+        <w:t>ZAKLJUČAK</w:t>
+      </w:r>
+    </w:p>
+    <w:p>
+      <w:pPr>
+        <w:pStyle w:val="ListParagraph"/>
+        <w:numPr>
+          <w:ilvl w:val="0"/>
+          <w:numId w:val="5"/>
+        </w:numPr>
+        <w:rPr>
+          <w:b/>
+          <w:bCs/>
+        </w:rPr>
+      </w:pPr>
+      <w:r>
+        <w:rPr>
+          <w:b/>
+          <w:bCs/>
+        </w:rPr>
+        <w:lastRenderedPageBreak/>
+        <w:t>Dva dijela: pregled i budući rad</w:t>
+      </w:r>
+    </w:p>
+    <w:p>
+      <w:pPr>
+        <w:pStyle w:val="ListParagraph"/>
+        <w:numPr>
+          <w:ilvl w:val="0"/>
+          <w:numId w:val="5"/>
+        </w:numPr>
+      </w:pPr>
+      <w:r>
+        <w:t>Koje su varijable najbitnije, spomeni ove razlike izmedu kolinearnosti i varijabli modela</w:t>
+      </w:r>
+    </w:p>
+    <w:p>
+      <w:pPr>
+        <w:pStyle w:val="ListParagraph"/>
+        <w:numPr>
+          <w:ilvl w:val="0"/>
+          <w:numId w:val="5"/>
+        </w:numPr>
+      </w:pPr>
+      <w:r>
+        <w:t>Koji su rezultati</w:t>
+      </w:r>
+    </w:p>
+    <w:p>
+      <w:pPr>
+        <w:pStyle w:val="ListParagraph"/>
+        <w:numPr>
+          <w:ilvl w:val="0"/>
+          <w:numId w:val="5"/>
+        </w:numPr>
+      </w:pPr>
+      <w:r>
+        <w:t>Koji su bili problemi, podaci, nedostupnost, mala kolicina</w:t>
+      </w:r>
+    </w:p>
+    <w:p>
+      <w:pPr>
+        <w:pStyle w:val="ListParagraph"/>
+        <w:numPr>
+          <w:ilvl w:val="0"/>
+          <w:numId w:val="5"/>
+        </w:numPr>
+      </w:pPr>
+      <w:r>
+        <w:t>Koji su zaključci, koje stvari najviše utjecu, zašto, što s time, ukratko(u rezultatima više)</w:t>
+      </w:r>
+    </w:p>
+    <w:p>
+      <w:pPr>
+        <w:pStyle w:val="ListParagraph"/>
+        <w:numPr>
+          <w:ilvl w:val="0"/>
+          <w:numId w:val="5"/>
+        </w:numPr>
+      </w:pPr>
+      <w:r>
+        <w:t>Što se u budućnosti može napraviti da budu bolji modeli, kako nadograditi ovaj rad</w:t>
+      </w:r>
+    </w:p>
+    <w:p>
+      <w:pPr>
+        <w:pStyle w:val="ListParagraph"/>
+        <w:numPr>
+          <w:ilvl w:val="0"/>
+          <w:numId w:val="5"/>
+        </w:numPr>
+      </w:pPr>
     </w:p>
     <w:p/>
     <w:sectPr>
@@ -1077,6 +963,118 @@
     </w:lvl>
   </w:abstractNum>
   <w:abstractNum w:abstractNumId="2" w15:restartNumberingAfterBreak="0">
+    <w:nsid w:val="4EB77D71"/>
+    <w:multiLevelType w:val="hybridMultilevel"/>
+    <w:tmpl w:val="56EAE892"/>
+    <w:lvl w:ilvl="0" w:tplc="755A87EC">
+      <w:numFmt w:val="bullet"/>
+      <w:lvlText w:val="-"/>
+      <w:lvlJc w:val="left"/>
+      <w:pPr>
+        <w:ind w:left="720" w:hanging="360"/>
+      </w:pPr>
+      <w:rPr>
+        <w:rFonts w:ascii="Times New Roman" w:eastAsia="Times New Roman" w:hAnsi="Times New Roman" w:cs="Times New Roman" w:hint="default"/>
+      </w:rPr>
+    </w:lvl>
+    <w:lvl w:ilvl="1" w:tplc="04090003" w:tentative="1">
+      <w:start w:val="1"/>
+      <w:numFmt w:val="bullet"/>
+      <w:lvlText w:val="o"/>
+      <w:lvlJc w:val="left"/>
+      <w:pPr>
+        <w:ind w:left="1440" w:hanging="360"/>
+      </w:pPr>
+      <w:rPr>
+        <w:rFonts w:ascii="Courier New" w:hAnsi="Courier New" w:cs="Courier New" w:hint="default"/>
+      </w:rPr>
+    </w:lvl>
+    <w:lvl w:ilvl="2" w:tplc="04090005" w:tentative="1">
+      <w:start w:val="1"/>
+      <w:numFmt w:val="bullet"/>
+      <w:lvlText w:val=""/>
+      <w:lvlJc w:val="left"/>
+      <w:pPr>
+        <w:ind w:left="2160" w:hanging="360"/>
+      </w:pPr>
+      <w:rPr>
+        <w:rFonts w:ascii="Wingdings" w:hAnsi="Wingdings" w:hint="default"/>
+      </w:rPr>
+    </w:lvl>
+    <w:lvl w:ilvl="3" w:tplc="04090001" w:tentative="1">
+      <w:start w:val="1"/>
+      <w:numFmt w:val="bullet"/>
+      <w:lvlText w:val=""/>
+      <w:lvlJc w:val="left"/>
+      <w:pPr>
+        <w:ind w:left="2880" w:hanging="360"/>
+      </w:pPr>
+      <w:rPr>
+        <w:rFonts w:ascii="Symbol" w:hAnsi="Symbol" w:hint="default"/>
+      </w:rPr>
+    </w:lvl>
+    <w:lvl w:ilvl="4" w:tplc="04090003" w:tentative="1">
+      <w:start w:val="1"/>
+      <w:numFmt w:val="bullet"/>
+      <w:lvlText w:val="o"/>
+      <w:lvlJc w:val="left"/>
+      <w:pPr>
+        <w:ind w:left="3600" w:hanging="360"/>
+      </w:pPr>
+      <w:rPr>
+        <w:rFonts w:ascii="Courier New" w:hAnsi="Courier New" w:cs="Courier New" w:hint="default"/>
+      </w:rPr>
+    </w:lvl>
+    <w:lvl w:ilvl="5" w:tplc="04090005" w:tentative="1">
+      <w:start w:val="1"/>
+      <w:numFmt w:val="bullet"/>
+      <w:lvlText w:val=""/>
+      <w:lvlJc w:val="left"/>
+      <w:pPr>
+        <w:ind w:left="4320" w:hanging="360"/>
+      </w:pPr>
+      <w:rPr>
+        <w:rFonts w:ascii="Wingdings" w:hAnsi="Wingdings" w:hint="default"/>
+      </w:rPr>
+    </w:lvl>
+    <w:lvl w:ilvl="6" w:tplc="04090001" w:tentative="1">
+      <w:start w:val="1"/>
+      <w:numFmt w:val="bullet"/>
+      <w:lvlText w:val=""/>
+      <w:lvlJc w:val="left"/>
+      <w:pPr>
+        <w:ind w:left="5040" w:hanging="360"/>
+      </w:pPr>
+      <w:rPr>
+        <w:rFonts w:ascii="Symbol" w:hAnsi="Symbol" w:hint="default"/>
+      </w:rPr>
+    </w:lvl>
+    <w:lvl w:ilvl="7" w:tplc="04090003" w:tentative="1">
+      <w:start w:val="1"/>
+      <w:numFmt w:val="bullet"/>
+      <w:lvlText w:val="o"/>
+      <w:lvlJc w:val="left"/>
+      <w:pPr>
+        <w:ind w:left="5760" w:hanging="360"/>
+      </w:pPr>
+      <w:rPr>
+        <w:rFonts w:ascii="Courier New" w:hAnsi="Courier New" w:cs="Courier New" w:hint="default"/>
+      </w:rPr>
+    </w:lvl>
+    <w:lvl w:ilvl="8" w:tplc="04090005" w:tentative="1">
+      <w:start w:val="1"/>
+      <w:numFmt w:val="bullet"/>
+      <w:lvlText w:val=""/>
+      <w:lvlJc w:val="left"/>
+      <w:pPr>
+        <w:ind w:left="6480" w:hanging="360"/>
+      </w:pPr>
+      <w:rPr>
+        <w:rFonts w:ascii="Wingdings" w:hAnsi="Wingdings" w:hint="default"/>
+      </w:rPr>
+    </w:lvl>
+  </w:abstractNum>
+  <w:abstractNum w:abstractNumId="3" w15:restartNumberingAfterBreak="0">
     <w:nsid w:val="6D534C5A"/>
     <w:multiLevelType w:val="hybridMultilevel"/>
     <w:tmpl w:val="BE44B068"/>
@@ -1188,7 +1186,7 @@
       </w:rPr>
     </w:lvl>
   </w:abstractNum>
-  <w:abstractNum w:abstractNumId="3" w15:restartNumberingAfterBreak="0">
+  <w:abstractNum w:abstractNumId="4" w15:restartNumberingAfterBreak="0">
     <w:nsid w:val="71E811D5"/>
     <w:multiLevelType w:val="hybridMultilevel"/>
     <w:tmpl w:val="B65C9B74"/>
@@ -1281,13 +1279,16 @@
     <w:abstractNumId w:val="1"/>
   </w:num>
   <w:num w:numId="2" w16cid:durableId="670987904">
-    <w:abstractNumId w:val="3"/>
+    <w:abstractNumId w:val="4"/>
   </w:num>
   <w:num w:numId="3" w16cid:durableId="1734623862">
-    <w:abstractNumId w:val="2"/>
+    <w:abstractNumId w:val="3"/>
   </w:num>
   <w:num w:numId="4" w16cid:durableId="272905921">
     <w:abstractNumId w:val="0"/>
+  </w:num>
+  <w:num w:numId="5" w16cid:durableId="113250700">
+    <w:abstractNumId w:val="2"/>
   </w:num>
 </w:numbering>
 </file>

</xml_diff>

<commit_message>
Nastavak pisanja dokumentacije, dodana standardizacija kod provjera kolinearnosti
</commit_message>
<xml_diff>
--- a/Natuknice.docx
+++ b/Natuknice.docx
@@ -39,7 +39,49 @@
         <w:rPr>
           <w:strike/>
         </w:rPr>
-        <w:t>Zašto je natalitet i mortalitet bitan, budućnost, mirovinski sistem, zdrastveni, školstvo, vrtići idk, tj. Predikcije da znamo kak gradit te sustave</w:t>
+        <w:t xml:space="preserve">Zašto je natalitet i mortalitet bitan, budućnost, mirovinski sistem, </w:t>
+      </w:r>
+      <w:proofErr w:type="spellStart"/>
+      <w:r>
+        <w:rPr>
+          <w:strike/>
+        </w:rPr>
+        <w:t>zdrastveni</w:t>
+      </w:r>
+      <w:proofErr w:type="spellEnd"/>
+      <w:r>
+        <w:rPr>
+          <w:strike/>
+        </w:rPr>
+        <w:t xml:space="preserve">, školstvo, vrtići </w:t>
+      </w:r>
+      <w:proofErr w:type="spellStart"/>
+      <w:r>
+        <w:rPr>
+          <w:strike/>
+        </w:rPr>
+        <w:t>idk</w:t>
+      </w:r>
+      <w:proofErr w:type="spellEnd"/>
+      <w:r>
+        <w:rPr>
+          <w:strike/>
+        </w:rPr>
+        <w:t xml:space="preserve">, tj. Predikcije da znamo </w:t>
+      </w:r>
+      <w:proofErr w:type="spellStart"/>
+      <w:r>
+        <w:rPr>
+          <w:strike/>
+        </w:rPr>
+        <w:t>kak</w:t>
+      </w:r>
+      <w:proofErr w:type="spellEnd"/>
+      <w:r>
+        <w:rPr>
+          <w:strike/>
+        </w:rPr>
+        <w:t xml:space="preserve"> gradit te sustave</w:t>
       </w:r>
     </w:p>
     <w:p>
@@ -58,7 +100,35 @@
         <w:rPr>
           <w:strike/>
         </w:rPr>
-        <w:t>Vidjet koji faktori pozitivno utjecu koji negativno, kako bi mogli promjenit trendove</w:t>
+        <w:t xml:space="preserve">Vidjet koji faktori pozitivno </w:t>
+      </w:r>
+      <w:proofErr w:type="spellStart"/>
+      <w:r>
+        <w:rPr>
+          <w:strike/>
+        </w:rPr>
+        <w:t>utjecu</w:t>
+      </w:r>
+      <w:proofErr w:type="spellEnd"/>
+      <w:r>
+        <w:rPr>
+          <w:strike/>
+        </w:rPr>
+        <w:t xml:space="preserve"> koji negativno, kako bi mogli </w:t>
+      </w:r>
+      <w:proofErr w:type="spellStart"/>
+      <w:r>
+        <w:rPr>
+          <w:strike/>
+        </w:rPr>
+        <w:t>promjenit</w:t>
+      </w:r>
+      <w:proofErr w:type="spellEnd"/>
+      <w:r>
+        <w:rPr>
+          <w:strike/>
+        </w:rPr>
+        <w:t xml:space="preserve"> trendove</w:t>
       </w:r>
     </w:p>
     <w:p>
@@ -77,7 +147,91 @@
         <w:rPr>
           <w:strike/>
         </w:rPr>
-        <w:t>Neki postojeći modeli za predikciju nataliteta mortaliteta, nemoraju biti programski neg matematicki mozda , tradicionalne statisticke metode, ograniceni, teško nelinearne odnose uhvate?</w:t>
+        <w:t xml:space="preserve">Neki postojeći modeli za predikciju nataliteta mortaliteta, </w:t>
+      </w:r>
+      <w:proofErr w:type="spellStart"/>
+      <w:r>
+        <w:rPr>
+          <w:strike/>
+        </w:rPr>
+        <w:t>nemoraju</w:t>
+      </w:r>
+      <w:proofErr w:type="spellEnd"/>
+      <w:r>
+        <w:rPr>
+          <w:strike/>
+        </w:rPr>
+        <w:t xml:space="preserve"> biti programski </w:t>
+      </w:r>
+      <w:proofErr w:type="spellStart"/>
+      <w:r>
+        <w:rPr>
+          <w:strike/>
+        </w:rPr>
+        <w:t>neg</w:t>
+      </w:r>
+      <w:proofErr w:type="spellEnd"/>
+      <w:r>
+        <w:rPr>
+          <w:strike/>
+        </w:rPr>
+        <w:t xml:space="preserve"> </w:t>
+      </w:r>
+      <w:proofErr w:type="spellStart"/>
+      <w:r>
+        <w:rPr>
+          <w:strike/>
+        </w:rPr>
+        <w:t>matematicki</w:t>
+      </w:r>
+      <w:proofErr w:type="spellEnd"/>
+      <w:r>
+        <w:rPr>
+          <w:strike/>
+        </w:rPr>
+        <w:t xml:space="preserve"> </w:t>
+      </w:r>
+      <w:proofErr w:type="spellStart"/>
+      <w:r>
+        <w:rPr>
+          <w:strike/>
+        </w:rPr>
+        <w:t>mozda</w:t>
+      </w:r>
+      <w:proofErr w:type="spellEnd"/>
+      <w:r>
+        <w:rPr>
+          <w:strike/>
+        </w:rPr>
+        <w:t xml:space="preserve"> , tradicionalne </w:t>
+      </w:r>
+      <w:proofErr w:type="spellStart"/>
+      <w:r>
+        <w:rPr>
+          <w:strike/>
+        </w:rPr>
+        <w:t>statisticke</w:t>
+      </w:r>
+      <w:proofErr w:type="spellEnd"/>
+      <w:r>
+        <w:rPr>
+          <w:strike/>
+        </w:rPr>
+        <w:t xml:space="preserve"> metode, </w:t>
+      </w:r>
+      <w:proofErr w:type="spellStart"/>
+      <w:r>
+        <w:rPr>
+          <w:strike/>
+        </w:rPr>
+        <w:t>ograniceni</w:t>
+      </w:r>
+      <w:proofErr w:type="spellEnd"/>
+      <w:r>
+        <w:rPr>
+          <w:strike/>
+        </w:rPr>
+        <w:t>, teško nelinearne odnose uhvate?</w:t>
       </w:r>
     </w:p>
     <w:p>
@@ -111,11 +265,19 @@
           <w:strike/>
         </w:rPr>
       </w:pPr>
-      <w:r>
-        <w:rPr>
-          <w:strike/>
-        </w:rPr>
-        <w:t>Stojno učenje omogućuje alate za analizu velikih i složenih skupova podataka</w:t>
+      <w:proofErr w:type="spellStart"/>
+      <w:r>
+        <w:rPr>
+          <w:strike/>
+        </w:rPr>
+        <w:t>Stojno</w:t>
+      </w:r>
+      <w:proofErr w:type="spellEnd"/>
+      <w:r>
+        <w:rPr>
+          <w:strike/>
+        </w:rPr>
+        <w:t xml:space="preserve"> učenje omogućuje alate za analizu velikih i složenih skupova podataka</w:t>
       </w:r>
     </w:p>
     <w:p>
@@ -134,7 +296,21 @@
         <w:rPr>
           <w:strike/>
         </w:rPr>
-        <w:t>ML moze unaprijediti razumijevanje faktora, omogućiti predviđanje budućih demografskih trendova</w:t>
+        <w:t xml:space="preserve">ML </w:t>
+      </w:r>
+      <w:proofErr w:type="spellStart"/>
+      <w:r>
+        <w:rPr>
+          <w:strike/>
+        </w:rPr>
+        <w:t>moze</w:t>
+      </w:r>
+      <w:proofErr w:type="spellEnd"/>
+      <w:r>
+        <w:rPr>
+          <w:strike/>
+        </w:rPr>
+        <w:t xml:space="preserve"> unaprijediti razumijevanje faktora, omogućiti predviđanje budućih demografskih trendova</w:t>
       </w:r>
     </w:p>
     <w:p>
@@ -172,7 +348,21 @@
         <w:rPr>
           <w:strike/>
         </w:rPr>
-        <w:t>Što ovaj rad pokušava napraviti, proučiti primjenu suvremenih modela ML u predviđanju mor nat u RH</w:t>
+        <w:t xml:space="preserve">Što ovaj rad pokušava napraviti, proučiti primjenu suvremenih modela ML u predviđanju </w:t>
+      </w:r>
+      <w:proofErr w:type="spellStart"/>
+      <w:r>
+        <w:rPr>
+          <w:strike/>
+        </w:rPr>
+        <w:t>mor</w:t>
+      </w:r>
+      <w:proofErr w:type="spellEnd"/>
+      <w:r>
+        <w:rPr>
+          <w:strike/>
+        </w:rPr>
+        <w:t xml:space="preserve"> nat u RH</w:t>
       </w:r>
     </w:p>
     <w:p>
@@ -217,7 +407,49 @@
         <w:rPr>
           <w:strike/>
         </w:rPr>
-        <w:t xml:space="preserve">Model koji će pomoću tih podataka predvidjeti neke buduce trendove ali i dati nam vece shvacanje za utjecaj pojedinih značajki na natalitet ili mortalitet </w:t>
+        <w:t xml:space="preserve">Model koji će pomoću tih podataka predvidjeti neke </w:t>
+      </w:r>
+      <w:proofErr w:type="spellStart"/>
+      <w:r>
+        <w:rPr>
+          <w:strike/>
+        </w:rPr>
+        <w:t>buduce</w:t>
+      </w:r>
+      <w:proofErr w:type="spellEnd"/>
+      <w:r>
+        <w:rPr>
+          <w:strike/>
+        </w:rPr>
+        <w:t xml:space="preserve"> trendove ali i dati nam </w:t>
+      </w:r>
+      <w:proofErr w:type="spellStart"/>
+      <w:r>
+        <w:rPr>
+          <w:strike/>
+        </w:rPr>
+        <w:t>vece</w:t>
+      </w:r>
+      <w:proofErr w:type="spellEnd"/>
+      <w:r>
+        <w:rPr>
+          <w:strike/>
+        </w:rPr>
+        <w:t xml:space="preserve"> </w:t>
+      </w:r>
+      <w:proofErr w:type="spellStart"/>
+      <w:r>
+        <w:rPr>
+          <w:strike/>
+        </w:rPr>
+        <w:t>shvacanje</w:t>
+      </w:r>
+      <w:proofErr w:type="spellEnd"/>
+      <w:r>
+        <w:rPr>
+          <w:strike/>
+        </w:rPr>
+        <w:t xml:space="preserve"> za utjecaj pojedinih značajki na natalitet ili mortalitet </w:t>
       </w:r>
     </w:p>
     <w:p/>
@@ -249,8 +481,14 @@
           <w:ilvl w:val="0"/>
           <w:numId w:val="1"/>
         </w:numPr>
-      </w:pPr>
-      <w:r>
+        <w:rPr>
+          <w:strike/>
+        </w:rPr>
+      </w:pPr>
+      <w:r>
+        <w:rPr>
+          <w:strike/>
+        </w:rPr>
         <w:t>Nabava podataka</w:t>
       </w:r>
     </w:p>
@@ -261,8 +499,14 @@
           <w:ilvl w:val="1"/>
           <w:numId w:val="1"/>
         </w:numPr>
-      </w:pPr>
-      <w:r>
+        <w:rPr>
+          <w:strike/>
+        </w:rPr>
+      </w:pPr>
+      <w:r>
+        <w:rPr>
+          <w:strike/>
+        </w:rPr>
         <w:t>Od kud</w:t>
       </w:r>
     </w:p>
@@ -273,8 +517,14 @@
           <w:ilvl w:val="1"/>
           <w:numId w:val="1"/>
         </w:numPr>
-      </w:pPr>
-      <w:r>
+        <w:rPr>
+          <w:strike/>
+        </w:rPr>
+      </w:pPr>
+      <w:r>
+        <w:rPr>
+          <w:strike/>
+        </w:rPr>
         <w:t xml:space="preserve">Izvor podataka, autori i institucije, </w:t>
       </w:r>
     </w:p>
@@ -285,8 +535,14 @@
           <w:ilvl w:val="0"/>
           <w:numId w:val="1"/>
         </w:numPr>
-      </w:pPr>
-      <w:r>
+        <w:rPr>
+          <w:strike/>
+        </w:rPr>
+      </w:pPr>
+      <w:r>
+        <w:rPr>
+          <w:strike/>
+        </w:rPr>
         <w:t>Opis podataka</w:t>
       </w:r>
     </w:p>
@@ -297,8 +553,14 @@
           <w:ilvl w:val="1"/>
           <w:numId w:val="1"/>
         </w:numPr>
-      </w:pPr>
-      <w:r>
+        <w:rPr>
+          <w:strike/>
+        </w:rPr>
+      </w:pPr>
+      <w:r>
+        <w:rPr>
+          <w:strike/>
+        </w:rPr>
         <w:t>Vremensko razdoblje</w:t>
       </w:r>
     </w:p>
@@ -309,8 +571,14 @@
           <w:ilvl w:val="1"/>
           <w:numId w:val="1"/>
         </w:numPr>
-      </w:pPr>
-      <w:r>
+        <w:rPr>
+          <w:strike/>
+        </w:rPr>
+      </w:pPr>
+      <w:r>
+        <w:rPr>
+          <w:strike/>
+        </w:rPr>
         <w:t>Specifične varijable</w:t>
       </w:r>
     </w:p>
@@ -334,9 +602,11 @@
           <w:numId w:val="1"/>
         </w:numPr>
       </w:pPr>
+      <w:proofErr w:type="spellStart"/>
       <w:r>
         <w:t>Idk</w:t>
       </w:r>
+      <w:proofErr w:type="spellEnd"/>
     </w:p>
     <w:p>
       <w:pPr>
@@ -357,10 +627,18 @@
           <w:ilvl w:val="1"/>
           <w:numId w:val="1"/>
         </w:numPr>
-      </w:pPr>
-      <w:r>
+        <w:rPr>
+          <w:strike/>
+        </w:rPr>
+      </w:pPr>
+      <w:proofErr w:type="spellStart"/>
+      <w:r>
+        <w:rPr>
+          <w:strike/>
+        </w:rPr>
         <w:t>Kolinearnost</w:t>
       </w:r>
+      <w:proofErr w:type="spellEnd"/>
     </w:p>
     <w:p>
       <w:pPr>
@@ -369,8 +647,14 @@
           <w:ilvl w:val="1"/>
           <w:numId w:val="1"/>
         </w:numPr>
-      </w:pPr>
-      <w:r>
+        <w:rPr>
+          <w:strike/>
+        </w:rPr>
+      </w:pPr>
+      <w:r>
+        <w:rPr>
+          <w:strike/>
+        </w:rPr>
         <w:t>Vizualizacija</w:t>
       </w:r>
     </w:p>
@@ -407,7 +691,37 @@
         </w:numPr>
       </w:pPr>
       <w:r>
+        <w:rPr>
+          <w:strike/>
+        </w:rPr>
         <w:t>Problemi i izazovi</w:t>
+      </w:r>
+      <w:r>
+        <w:t xml:space="preserve"> – ovo </w:t>
+      </w:r>
+      <w:proofErr w:type="spellStart"/>
+      <w:r>
+        <w:t>negdi</w:t>
+      </w:r>
+      <w:proofErr w:type="spellEnd"/>
+      <w:r>
+        <w:t xml:space="preserve"> dole u </w:t>
+      </w:r>
+      <w:proofErr w:type="spellStart"/>
+      <w:r>
+        <w:t>zakljucku</w:t>
+      </w:r>
+      <w:proofErr w:type="spellEnd"/>
+      <w:r>
+        <w:t xml:space="preserve"> i </w:t>
+      </w:r>
+      <w:proofErr w:type="spellStart"/>
+      <w:r>
+        <w:t>buducem</w:t>
+      </w:r>
+      <w:proofErr w:type="spellEnd"/>
+      <w:r>
+        <w:t xml:space="preserve"> radu ili tak neke</w:t>
       </w:r>
     </w:p>
     <w:p>
@@ -417,8 +731,14 @@
           <w:ilvl w:val="1"/>
           <w:numId w:val="1"/>
         </w:numPr>
-      </w:pPr>
-      <w:r>
+        <w:rPr>
+          <w:strike/>
+        </w:rPr>
+      </w:pPr>
+      <w:r>
+        <w:rPr>
+          <w:strike/>
+        </w:rPr>
         <w:t>Ograničenja dostupnih podataka</w:t>
       </w:r>
     </w:p>
@@ -462,7 +782,15 @@
         </w:numPr>
       </w:pPr>
       <w:r>
-        <w:t>Ulazni podaci, podjela na train test setove</w:t>
+        <w:t xml:space="preserve">Ulazni podaci, podjela na </w:t>
+      </w:r>
+      <w:proofErr w:type="spellStart"/>
+      <w:r>
+        <w:t>train</w:t>
+      </w:r>
+      <w:proofErr w:type="spellEnd"/>
+      <w:r>
+        <w:t xml:space="preserve"> test setove</w:t>
       </w:r>
     </w:p>
     <w:p>
@@ -480,8 +808,13 @@
         <w:t xml:space="preserve">, biblioteke, </w:t>
       </w:r>
       <w:r>
-        <w:t>funkcija gubitka?, optimizacija, parametri, epohe itd. sprečavanje prenaučenosti</w:t>
-      </w:r>
+        <w:t xml:space="preserve">funkcija gubitka?, optimizacija, parametri, epohe itd. sprečavanje </w:t>
+      </w:r>
+      <w:proofErr w:type="spellStart"/>
+      <w:r>
+        <w:t>prenaučenosti</w:t>
+      </w:r>
+      <w:proofErr w:type="spellEnd"/>
     </w:p>
     <w:p>
       <w:pPr>
@@ -520,8 +853,21 @@
           <w:numId w:val="4"/>
         </w:numPr>
       </w:pPr>
-      <w:r>
-        <w:t>Nez a ovo trebam, pitat mentora, al bi to onda bilo prvo poglavlje</w:t>
+      <w:proofErr w:type="spellStart"/>
+      <w:r>
+        <w:t>Nez</w:t>
+      </w:r>
+      <w:proofErr w:type="spellEnd"/>
+      <w:r>
+        <w:t xml:space="preserve"> a ovo trebam, pitat mentora, </w:t>
+      </w:r>
+      <w:proofErr w:type="spellStart"/>
+      <w:r>
+        <w:t>al</w:t>
+      </w:r>
+      <w:proofErr w:type="spellEnd"/>
+      <w:r>
+        <w:t xml:space="preserve"> bi to onda bilo prvo poglavlje</w:t>
       </w:r>
     </w:p>
     <w:p/>
@@ -604,8 +950,29 @@
         </w:numPr>
       </w:pPr>
       <w:r>
-        <w:t>Razlika izmedu kolinearnosti i varijabli koje su modeli koristili najvise</w:t>
-      </w:r>
+        <w:t xml:space="preserve">Razlika </w:t>
+      </w:r>
+      <w:proofErr w:type="spellStart"/>
+      <w:r>
+        <w:t>izmedu</w:t>
+      </w:r>
+      <w:proofErr w:type="spellEnd"/>
+      <w:r>
+        <w:t xml:space="preserve"> </w:t>
+      </w:r>
+      <w:proofErr w:type="spellStart"/>
+      <w:r>
+        <w:t>kolinearnosti</w:t>
+      </w:r>
+      <w:proofErr w:type="spellEnd"/>
+      <w:r>
+        <w:t xml:space="preserve"> i varijabli koje su modeli koristili </w:t>
+      </w:r>
+      <w:proofErr w:type="spellStart"/>
+      <w:r>
+        <w:t>najvise</w:t>
+      </w:r>
+      <w:proofErr w:type="spellEnd"/>
     </w:p>
     <w:p>
       <w:pPr>
@@ -665,7 +1032,23 @@
         </w:numPr>
       </w:pPr>
       <w:r>
-        <w:t>Koje su varijable najbitnije, spomeni ove razlike izmedu kolinearnosti i varijabli modela</w:t>
+        <w:t xml:space="preserve">Koje su varijable najbitnije, spomeni ove razlike </w:t>
+      </w:r>
+      <w:proofErr w:type="spellStart"/>
+      <w:r>
+        <w:t>izmedu</w:t>
+      </w:r>
+      <w:proofErr w:type="spellEnd"/>
+      <w:r>
+        <w:t xml:space="preserve"> </w:t>
+      </w:r>
+      <w:proofErr w:type="spellStart"/>
+      <w:r>
+        <w:t>kolinearnosti</w:t>
+      </w:r>
+      <w:proofErr w:type="spellEnd"/>
+      <w:r>
+        <w:t xml:space="preserve"> i varijabli modela</w:t>
       </w:r>
     </w:p>
     <w:p>
@@ -689,8 +1072,13 @@
         </w:numPr>
       </w:pPr>
       <w:r>
-        <w:t>Koji su bili problemi, podaci, nedostupnost, mala kolicina</w:t>
-      </w:r>
+        <w:t xml:space="preserve">Koji su bili problemi, podaci, nedostupnost, mala </w:t>
+      </w:r>
+      <w:proofErr w:type="spellStart"/>
+      <w:r>
+        <w:t>kolicina</w:t>
+      </w:r>
+      <w:proofErr w:type="spellEnd"/>
     </w:p>
     <w:p>
       <w:pPr>
@@ -701,7 +1089,15 @@
         </w:numPr>
       </w:pPr>
       <w:r>
-        <w:t>Koji su zaključci, koje stvari najviše utjecu, zašto, što s time, ukratko(u rezultatima više)</w:t>
+        <w:t xml:space="preserve">Koji su zaključci, koje stvari najviše </w:t>
+      </w:r>
+      <w:proofErr w:type="spellStart"/>
+      <w:r>
+        <w:t>utjecu</w:t>
+      </w:r>
+      <w:proofErr w:type="spellEnd"/>
+      <w:r>
+        <w:t>, zašto, što s time, ukratko(u rezultatima više)</w:t>
       </w:r>
     </w:p>
     <w:p>

</xml_diff>